<commit_message>
adding more networks notes
</commit_message>
<xml_diff>
--- a/Notes/w11.docx
+++ b/Notes/w11.docx
@@ -9175,7 +9175,14 @@
           <w:sz w:val="20"/>
           <w:szCs w:val="20"/>
         </w:rPr>
-        <w:t>Assume data #1 = (1, 0, 1, 1</w:t>
+        <w:t>Assume signal</w:t>
+      </w:r>
+      <w:r>
+        <w:rPr>
+          <w:sz w:val="20"/>
+          <w:szCs w:val="20"/>
+        </w:rPr>
+        <w:t xml:space="preserve"> #1 = (1, 0, 1, 1</w:t>
       </w:r>
       <w:r>
         <w:rPr>
@@ -9235,7 +9242,14 @@
           <w:sz w:val="20"/>
           <w:szCs w:val="20"/>
         </w:rPr>
-        <w:t>data #2 = (</w:t>
+        <w:t>signal</w:t>
+      </w:r>
+      <w:r>
+        <w:rPr>
+          <w:sz w:val="20"/>
+          <w:szCs w:val="20"/>
+        </w:rPr>
+        <w:t xml:space="preserve"> #2 = (</w:t>
       </w:r>
       <w:r>
         <w:rPr>
@@ -9313,8 +9327,188 @@
           <w:szCs w:val="20"/>
         </w:rPr>
       </w:pPr>
-      <w:bookmarkStart w:id="0" w:name="_GoBack"/>
-      <w:bookmarkEnd w:id="0"/>
+      <w:r>
+        <w:rPr>
+          <w:sz w:val="20"/>
+          <w:szCs w:val="20"/>
+        </w:rPr>
+        <w:t>If two signals at a point are in a phase, they add to give TWICE the amplitude of each signal</w:t>
+      </w:r>
+      <w:r>
+        <w:rPr>
+          <w:sz w:val="20"/>
+          <w:szCs w:val="20"/>
+        </w:rPr>
+        <w:t>,</w:t>
+      </w:r>
+      <w:r>
+        <w:rPr>
+          <w:sz w:val="20"/>
+          <w:szCs w:val="20"/>
+        </w:rPr>
+        <w:t xml:space="preserve"> then subtract to give a signal that is the difference of the amplitudes.</w:t>
+      </w:r>
+      <w:r>
+        <w:rPr>
+          <w:sz w:val="20"/>
+          <w:szCs w:val="20"/>
+        </w:rPr>
+        <w:t xml:space="preserve"> Assuming that both are transmitting simultaneously:</w:t>
+      </w:r>
+    </w:p>
+    <w:p>
+      <w:pPr>
+        <w:pStyle w:val="ListParagraph"/>
+        <w:rPr>
+          <w:sz w:val="20"/>
+          <w:szCs w:val="20"/>
+        </w:rPr>
+      </w:pPr>
+      <w:r>
+        <w:rPr>
+          <w:noProof/>
+          <w:sz w:val="20"/>
+          <w:szCs w:val="20"/>
+          <w:lang w:val="en-US"/>
+        </w:rPr>
+        <w:drawing>
+          <wp:inline distT="0" distB="0" distL="0" distR="0" wp14:anchorId="3949B54F" wp14:editId="4E3C927F">
+            <wp:extent cx="5880735" cy="1304893"/>
+            <wp:effectExtent l="0" t="0" r="0" b="0"/>
+            <wp:docPr id="16" name="Picture 16"/>
+            <wp:cNvGraphicFramePr>
+              <a:graphicFrameLocks xmlns:a="http://schemas.openxmlformats.org/drawingml/2006/main" noChangeAspect="1"/>
+            </wp:cNvGraphicFramePr>
+            <a:graphic xmlns:a="http://schemas.openxmlformats.org/drawingml/2006/main">
+              <a:graphicData uri="http://schemas.openxmlformats.org/drawingml/2006/picture">
+                <pic:pic xmlns:pic="http://schemas.openxmlformats.org/drawingml/2006/picture">
+                  <pic:nvPicPr>
+                    <pic:cNvPr id="16" name="Screen Shot 2017-11-10 at 2.14.41 PM.png"/>
+                    <pic:cNvPicPr/>
+                  </pic:nvPicPr>
+                  <pic:blipFill>
+                    <a:blip r:embed="rId16">
+                      <a:extLst>
+                        <a:ext uri="{28A0092B-C50C-407E-A947-70E740481C1C}">
+                          <a14:useLocalDpi xmlns:a14="http://schemas.microsoft.com/office/drawing/2010/main" val="0"/>
+                        </a:ext>
+                      </a:extLst>
+                    </a:blip>
+                    <a:stretch>
+                      <a:fillRect/>
+                    </a:stretch>
+                  </pic:blipFill>
+                  <pic:spPr>
+                    <a:xfrm>
+                      <a:off x="0" y="0"/>
+                      <a:ext cx="5921125" cy="1313855"/>
+                    </a:xfrm>
+                    <a:prstGeom prst="rect">
+                      <a:avLst/>
+                    </a:prstGeom>
+                  </pic:spPr>
+                </pic:pic>
+              </a:graphicData>
+            </a:graphic>
+          </wp:inline>
+        </w:drawing>
+      </w:r>
+      <w:r>
+        <w:rPr>
+          <w:sz w:val="20"/>
+          <w:szCs w:val="20"/>
+        </w:rPr>
+        <w:br/>
+        <w:t xml:space="preserve">Because </w:t>
+      </w:r>
+      <w:r>
+        <w:rPr>
+          <w:sz w:val="20"/>
+          <w:szCs w:val="20"/>
+        </w:rPr>
+        <w:t>signal #1 and #2</w:t>
+      </w:r>
+      <w:r>
+        <w:rPr>
+          <w:sz w:val="20"/>
+          <w:szCs w:val="20"/>
+        </w:rPr>
+        <w:t xml:space="preserve"> are transmitted at the same time into the air</w:t>
+      </w:r>
+      <w:r>
+        <w:rPr>
+          <w:sz w:val="20"/>
+          <w:szCs w:val="20"/>
+        </w:rPr>
+        <w:t>, they add to produce the raw signal:</w:t>
+      </w:r>
+    </w:p>
+    <w:p>
+      <w:pPr>
+        <w:pStyle w:val="ListParagraph"/>
+        <w:rPr>
+          <w:sz w:val="20"/>
+          <w:szCs w:val="20"/>
+        </w:rPr>
+      </w:pPr>
+      <w:r>
+        <w:rPr>
+          <w:sz w:val="20"/>
+          <w:szCs w:val="20"/>
+        </w:rPr>
+        <w:t>(1, -1, -1, 1, 1, -1, 1, -1)</w:t>
+      </w:r>
+      <w:r>
+        <w:rPr>
+          <w:sz w:val="20"/>
+          <w:szCs w:val="20"/>
+        </w:rPr>
+        <w:t xml:space="preserve"> + (-1, -1, -1</w:t>
+      </w:r>
+      <w:r>
+        <w:rPr>
+          <w:sz w:val="20"/>
+          <w:szCs w:val="20"/>
+        </w:rPr>
+        <w:t>, -1</w:t>
+      </w:r>
+      <w:r>
+        <w:rPr>
+          <w:sz w:val="20"/>
+          <w:szCs w:val="20"/>
+        </w:rPr>
+        <w:t>, 1, 1, 1, 1</w:t>
+      </w:r>
+      <w:r>
+        <w:rPr>
+          <w:sz w:val="20"/>
+          <w:szCs w:val="20"/>
+        </w:rPr>
+        <w:t>)</w:t>
+      </w:r>
+      <w:r>
+        <w:rPr>
+          <w:sz w:val="20"/>
+          <w:szCs w:val="20"/>
+        </w:rPr>
+        <w:t xml:space="preserve"> =</w:t>
+      </w:r>
+      <w:r>
+        <w:rPr>
+          <w:b/>
+          <w:sz w:val="20"/>
+          <w:szCs w:val="20"/>
+        </w:rPr>
+        <w:t xml:space="preserve"> (0, -2, -2, 0</w:t>
+      </w:r>
+      <w:r>
+        <w:rPr>
+          <w:b/>
+          <w:sz w:val="20"/>
+          <w:szCs w:val="20"/>
+        </w:rPr>
+        <w:t>, 2, 0, 2, 0)</w:t>
+      </w:r>
     </w:p>
     <w:p>
       <w:pPr>
@@ -9352,6 +9546,8 @@
         </w:rPr>
         <w:t>of encoded signal and chipping sequence</w:t>
       </w:r>
+      <w:bookmarkStart w:id="0" w:name="_GoBack"/>
+      <w:bookmarkEnd w:id="0"/>
     </w:p>
     <w:sectPr>
       <w:pgSz w:w="11900" w:h="16840"/>
@@ -10332,6 +10528,119 @@
     </w:lvl>
   </w:abstractNum>
   <w:abstractNum w:abstractNumId="9">
+    <w:nsid w:val="2D32184F"/>
+    <w:multiLevelType w:val="hybridMultilevel"/>
+    <w:tmpl w:val="2C0C162A"/>
+    <w:lvl w:ilvl="0" w:tplc="04090003">
+      <w:start w:val="1"/>
+      <w:numFmt w:val="bullet"/>
+      <w:lvlText w:val="o"/>
+      <w:lvlJc w:val="left"/>
+      <w:pPr>
+        <w:ind w:left="1364" w:hanging="360"/>
+      </w:pPr>
+      <w:rPr>
+        <w:rFonts w:ascii="Courier New" w:hAnsi="Courier New" w:cs="Courier New" w:hint="default"/>
+      </w:rPr>
+    </w:lvl>
+    <w:lvl w:ilvl="1" w:tplc="04090003" w:tentative="1">
+      <w:start w:val="1"/>
+      <w:numFmt w:val="bullet"/>
+      <w:lvlText w:val="o"/>
+      <w:lvlJc w:val="left"/>
+      <w:pPr>
+        <w:ind w:left="1440" w:hanging="360"/>
+      </w:pPr>
+      <w:rPr>
+        <w:rFonts w:ascii="Courier New" w:hAnsi="Courier New" w:cs="Courier New" w:hint="default"/>
+      </w:rPr>
+    </w:lvl>
+    <w:lvl w:ilvl="2" w:tplc="04090005" w:tentative="1">
+      <w:start w:val="1"/>
+      <w:numFmt w:val="bullet"/>
+      <w:lvlText w:val=""/>
+      <w:lvlJc w:val="left"/>
+      <w:pPr>
+        <w:ind w:left="2160" w:hanging="360"/>
+      </w:pPr>
+      <w:rPr>
+        <w:rFonts w:ascii="Wingdings" w:hAnsi="Wingdings" w:hint="default"/>
+      </w:rPr>
+    </w:lvl>
+    <w:lvl w:ilvl="3" w:tplc="04090001" w:tentative="1">
+      <w:start w:val="1"/>
+      <w:numFmt w:val="bullet"/>
+      <w:lvlText w:val=""/>
+      <w:lvlJc w:val="left"/>
+      <w:pPr>
+        <w:ind w:left="2880" w:hanging="360"/>
+      </w:pPr>
+      <w:rPr>
+        <w:rFonts w:ascii="Symbol" w:hAnsi="Symbol" w:hint="default"/>
+      </w:rPr>
+    </w:lvl>
+    <w:lvl w:ilvl="4" w:tplc="04090003" w:tentative="1">
+      <w:start w:val="1"/>
+      <w:numFmt w:val="bullet"/>
+      <w:lvlText w:val="o"/>
+      <w:lvlJc w:val="left"/>
+      <w:pPr>
+        <w:ind w:left="3600" w:hanging="360"/>
+      </w:pPr>
+      <w:rPr>
+        <w:rFonts w:ascii="Courier New" w:hAnsi="Courier New" w:cs="Courier New" w:hint="default"/>
+      </w:rPr>
+    </w:lvl>
+    <w:lvl w:ilvl="5" w:tplc="04090005" w:tentative="1">
+      <w:start w:val="1"/>
+      <w:numFmt w:val="bullet"/>
+      <w:lvlText w:val=""/>
+      <w:lvlJc w:val="left"/>
+      <w:pPr>
+        <w:ind w:left="4320" w:hanging="360"/>
+      </w:pPr>
+      <w:rPr>
+        <w:rFonts w:ascii="Wingdings" w:hAnsi="Wingdings" w:hint="default"/>
+      </w:rPr>
+    </w:lvl>
+    <w:lvl w:ilvl="6" w:tplc="04090001" w:tentative="1">
+      <w:start w:val="1"/>
+      <w:numFmt w:val="bullet"/>
+      <w:lvlText w:val=""/>
+      <w:lvlJc w:val="left"/>
+      <w:pPr>
+        <w:ind w:left="5040" w:hanging="360"/>
+      </w:pPr>
+      <w:rPr>
+        <w:rFonts w:ascii="Symbol" w:hAnsi="Symbol" w:hint="default"/>
+      </w:rPr>
+    </w:lvl>
+    <w:lvl w:ilvl="7" w:tplc="04090003" w:tentative="1">
+      <w:start w:val="1"/>
+      <w:numFmt w:val="bullet"/>
+      <w:lvlText w:val="o"/>
+      <w:lvlJc w:val="left"/>
+      <w:pPr>
+        <w:ind w:left="5760" w:hanging="360"/>
+      </w:pPr>
+      <w:rPr>
+        <w:rFonts w:ascii="Courier New" w:hAnsi="Courier New" w:cs="Courier New" w:hint="default"/>
+      </w:rPr>
+    </w:lvl>
+    <w:lvl w:ilvl="8" w:tplc="04090005" w:tentative="1">
+      <w:start w:val="1"/>
+      <w:numFmt w:val="bullet"/>
+      <w:lvlText w:val=""/>
+      <w:lvlJc w:val="left"/>
+      <w:pPr>
+        <w:ind w:left="6480" w:hanging="360"/>
+      </w:pPr>
+      <w:rPr>
+        <w:rFonts w:ascii="Wingdings" w:hAnsi="Wingdings" w:hint="default"/>
+      </w:rPr>
+    </w:lvl>
+  </w:abstractNum>
+  <w:abstractNum w:abstractNumId="10">
     <w:nsid w:val="39C57150"/>
     <w:multiLevelType w:val="hybridMultilevel"/>
     <w:tmpl w:val="98A464CC"/>
@@ -10444,7 +10753,7 @@
       </w:rPr>
     </w:lvl>
   </w:abstractNum>
-  <w:abstractNum w:abstractNumId="10">
+  <w:abstractNum w:abstractNumId="11">
     <w:nsid w:val="45A4736B"/>
     <w:multiLevelType w:val="hybridMultilevel"/>
     <w:tmpl w:val="04D813C6"/>
@@ -10557,7 +10866,120 @@
       </w:rPr>
     </w:lvl>
   </w:abstractNum>
-  <w:abstractNum w:abstractNumId="11">
+  <w:abstractNum w:abstractNumId="12">
+    <w:nsid w:val="48DA0BA3"/>
+    <w:multiLevelType w:val="hybridMultilevel"/>
+    <w:tmpl w:val="5A4A26DE"/>
+    <w:lvl w:ilvl="0" w:tplc="04090001">
+      <w:start w:val="1"/>
+      <w:numFmt w:val="bullet"/>
+      <w:lvlText w:val=""/>
+      <w:lvlJc w:val="left"/>
+      <w:pPr>
+        <w:ind w:left="720" w:hanging="360"/>
+      </w:pPr>
+      <w:rPr>
+        <w:rFonts w:ascii="Symbol" w:hAnsi="Symbol" w:hint="default"/>
+      </w:rPr>
+    </w:lvl>
+    <w:lvl w:ilvl="1" w:tplc="04090003" w:tentative="1">
+      <w:start w:val="1"/>
+      <w:numFmt w:val="bullet"/>
+      <w:lvlText w:val="o"/>
+      <w:lvlJc w:val="left"/>
+      <w:pPr>
+        <w:ind w:left="1440" w:hanging="360"/>
+      </w:pPr>
+      <w:rPr>
+        <w:rFonts w:ascii="Courier New" w:hAnsi="Courier New" w:cs="Courier New" w:hint="default"/>
+      </w:rPr>
+    </w:lvl>
+    <w:lvl w:ilvl="2" w:tplc="04090005" w:tentative="1">
+      <w:start w:val="1"/>
+      <w:numFmt w:val="bullet"/>
+      <w:lvlText w:val=""/>
+      <w:lvlJc w:val="left"/>
+      <w:pPr>
+        <w:ind w:left="2160" w:hanging="360"/>
+      </w:pPr>
+      <w:rPr>
+        <w:rFonts w:ascii="Wingdings" w:hAnsi="Wingdings" w:hint="default"/>
+      </w:rPr>
+    </w:lvl>
+    <w:lvl w:ilvl="3" w:tplc="04090001" w:tentative="1">
+      <w:start w:val="1"/>
+      <w:numFmt w:val="bullet"/>
+      <w:lvlText w:val=""/>
+      <w:lvlJc w:val="left"/>
+      <w:pPr>
+        <w:ind w:left="2880" w:hanging="360"/>
+      </w:pPr>
+      <w:rPr>
+        <w:rFonts w:ascii="Symbol" w:hAnsi="Symbol" w:hint="default"/>
+      </w:rPr>
+    </w:lvl>
+    <w:lvl w:ilvl="4" w:tplc="04090003" w:tentative="1">
+      <w:start w:val="1"/>
+      <w:numFmt w:val="bullet"/>
+      <w:lvlText w:val="o"/>
+      <w:lvlJc w:val="left"/>
+      <w:pPr>
+        <w:ind w:left="3600" w:hanging="360"/>
+      </w:pPr>
+      <w:rPr>
+        <w:rFonts w:ascii="Courier New" w:hAnsi="Courier New" w:cs="Courier New" w:hint="default"/>
+      </w:rPr>
+    </w:lvl>
+    <w:lvl w:ilvl="5" w:tplc="04090005" w:tentative="1">
+      <w:start w:val="1"/>
+      <w:numFmt w:val="bullet"/>
+      <w:lvlText w:val=""/>
+      <w:lvlJc w:val="left"/>
+      <w:pPr>
+        <w:ind w:left="4320" w:hanging="360"/>
+      </w:pPr>
+      <w:rPr>
+        <w:rFonts w:ascii="Wingdings" w:hAnsi="Wingdings" w:hint="default"/>
+      </w:rPr>
+    </w:lvl>
+    <w:lvl w:ilvl="6" w:tplc="04090001" w:tentative="1">
+      <w:start w:val="1"/>
+      <w:numFmt w:val="bullet"/>
+      <w:lvlText w:val=""/>
+      <w:lvlJc w:val="left"/>
+      <w:pPr>
+        <w:ind w:left="5040" w:hanging="360"/>
+      </w:pPr>
+      <w:rPr>
+        <w:rFonts w:ascii="Symbol" w:hAnsi="Symbol" w:hint="default"/>
+      </w:rPr>
+    </w:lvl>
+    <w:lvl w:ilvl="7" w:tplc="04090003" w:tentative="1">
+      <w:start w:val="1"/>
+      <w:numFmt w:val="bullet"/>
+      <w:lvlText w:val="o"/>
+      <w:lvlJc w:val="left"/>
+      <w:pPr>
+        <w:ind w:left="5760" w:hanging="360"/>
+      </w:pPr>
+      <w:rPr>
+        <w:rFonts w:ascii="Courier New" w:hAnsi="Courier New" w:cs="Courier New" w:hint="default"/>
+      </w:rPr>
+    </w:lvl>
+    <w:lvl w:ilvl="8" w:tplc="04090005" w:tentative="1">
+      <w:start w:val="1"/>
+      <w:numFmt w:val="bullet"/>
+      <w:lvlText w:val=""/>
+      <w:lvlJc w:val="left"/>
+      <w:pPr>
+        <w:ind w:left="6480" w:hanging="360"/>
+      </w:pPr>
+      <w:rPr>
+        <w:rFonts w:ascii="Wingdings" w:hAnsi="Wingdings" w:hint="default"/>
+      </w:rPr>
+    </w:lvl>
+  </w:abstractNum>
+  <w:abstractNum w:abstractNumId="13">
     <w:nsid w:val="48EB1ADE"/>
     <w:multiLevelType w:val="hybridMultilevel"/>
     <w:tmpl w:val="DE249B42"/>
@@ -10670,7 +11092,7 @@
       </w:rPr>
     </w:lvl>
   </w:abstractNum>
-  <w:abstractNum w:abstractNumId="12">
+  <w:abstractNum w:abstractNumId="14">
     <w:nsid w:val="4F9C5992"/>
     <w:multiLevelType w:val="hybridMultilevel"/>
     <w:tmpl w:val="EF624370"/>
@@ -10783,7 +11205,7 @@
       </w:rPr>
     </w:lvl>
   </w:abstractNum>
-  <w:abstractNum w:abstractNumId="13">
+  <w:abstractNum w:abstractNumId="15">
     <w:nsid w:val="54561F38"/>
     <w:multiLevelType w:val="hybridMultilevel"/>
     <w:tmpl w:val="D7FC743C"/>
@@ -10869,7 +11291,7 @@
       </w:pPr>
     </w:lvl>
   </w:abstractNum>
-  <w:abstractNum w:abstractNumId="14">
+  <w:abstractNum w:abstractNumId="16">
     <w:nsid w:val="54E2259C"/>
     <w:multiLevelType w:val="hybridMultilevel"/>
     <w:tmpl w:val="0F72F92A"/>
@@ -10982,7 +11404,7 @@
       </w:rPr>
     </w:lvl>
   </w:abstractNum>
-  <w:abstractNum w:abstractNumId="15">
+  <w:abstractNum w:abstractNumId="17">
     <w:nsid w:val="5F6F784D"/>
     <w:multiLevelType w:val="hybridMultilevel"/>
     <w:tmpl w:val="E5D234D0"/>
@@ -11068,7 +11490,7 @@
       </w:pPr>
     </w:lvl>
   </w:abstractNum>
-  <w:abstractNum w:abstractNumId="16">
+  <w:abstractNum w:abstractNumId="18">
     <w:nsid w:val="60E50DFB"/>
     <w:multiLevelType w:val="hybridMultilevel"/>
     <w:tmpl w:val="371CBE12"/>
@@ -11154,7 +11576,7 @@
       </w:pPr>
     </w:lvl>
   </w:abstractNum>
-  <w:abstractNum w:abstractNumId="17">
+  <w:abstractNum w:abstractNumId="19">
     <w:nsid w:val="6FF3008F"/>
     <w:multiLevelType w:val="hybridMultilevel"/>
     <w:tmpl w:val="424A9D64"/>
@@ -11267,7 +11689,7 @@
       </w:rPr>
     </w:lvl>
   </w:abstractNum>
-  <w:abstractNum w:abstractNumId="18">
+  <w:abstractNum w:abstractNumId="20">
     <w:nsid w:val="78F40241"/>
     <w:multiLevelType w:val="hybridMultilevel"/>
     <w:tmpl w:val="4642AB1C"/>
@@ -11381,13 +11803,13 @@
     </w:lvl>
   </w:abstractNum>
   <w:num w:numId="1">
-    <w:abstractNumId w:val="10"/>
+    <w:abstractNumId w:val="11"/>
   </w:num>
   <w:num w:numId="2">
-    <w:abstractNumId w:val="18"/>
+    <w:abstractNumId w:val="20"/>
   </w:num>
   <w:num w:numId="3">
-    <w:abstractNumId w:val="11"/>
+    <w:abstractNumId w:val="13"/>
   </w:num>
   <w:num w:numId="4">
     <w:abstractNumId w:val="7"/>
@@ -11396,19 +11818,19 @@
     <w:abstractNumId w:val="6"/>
   </w:num>
   <w:num w:numId="6">
-    <w:abstractNumId w:val="13"/>
+    <w:abstractNumId w:val="15"/>
   </w:num>
   <w:num w:numId="7">
-    <w:abstractNumId w:val="16"/>
+    <w:abstractNumId w:val="18"/>
   </w:num>
   <w:num w:numId="8">
-    <w:abstractNumId w:val="12"/>
+    <w:abstractNumId w:val="14"/>
   </w:num>
   <w:num w:numId="9">
-    <w:abstractNumId w:val="9"/>
+    <w:abstractNumId w:val="10"/>
   </w:num>
   <w:num w:numId="10">
-    <w:abstractNumId w:val="15"/>
+    <w:abstractNumId w:val="17"/>
   </w:num>
   <w:num w:numId="11">
     <w:abstractNumId w:val="0"/>
@@ -11426,16 +11848,22 @@
     <w:abstractNumId w:val="2"/>
   </w:num>
   <w:num w:numId="16">
-    <w:abstractNumId w:val="17"/>
+    <w:abstractNumId w:val="19"/>
   </w:num>
   <w:num w:numId="17">
-    <w:abstractNumId w:val="14"/>
+    <w:abstractNumId w:val="16"/>
   </w:num>
   <w:num w:numId="18">
     <w:abstractNumId w:val="8"/>
   </w:num>
   <w:num w:numId="19">
     <w:abstractNumId w:val="1"/>
+  </w:num>
+  <w:num w:numId="20">
+    <w:abstractNumId w:val="12"/>
+  </w:num>
+  <w:num w:numId="21">
+    <w:abstractNumId w:val="9"/>
   </w:num>
 </w:numbering>
 </file>

</xml_diff>